<commit_message>
added new notes to ML checklist
</commit_message>
<xml_diff>
--- a/resources/Machine_Learning_Project_Checklist.docx
+++ b/resources/Machine_Learning_Project_Checklist.docx
@@ -1,6 +1,6 @@
 
 <file path=word/document.xml><?xml version="1.0" encoding="utf-8"?>
-<w:document xmlns:wpc="http://schemas.microsoft.com/office/word/2010/wordprocessingCanvas" xmlns:cx="http://schemas.microsoft.com/office/drawing/2014/chartex" xmlns:cx1="http://schemas.microsoft.com/office/drawing/2015/9/8/chartex" xmlns:cx2="http://schemas.microsoft.com/office/drawing/2015/10/21/chartex" xmlns:cx3="http://schemas.microsoft.com/office/drawing/2016/5/9/chartex" xmlns:cx4="http://schemas.microsoft.com/office/drawing/2016/5/10/chartex" xmlns:cx5="http://schemas.microsoft.com/office/drawing/2016/5/11/chartex" xmlns:cx6="http://schemas.microsoft.com/office/drawing/2016/5/12/chartex" xmlns:cx7="http://schemas.microsoft.com/office/drawing/2016/5/13/chartex" xmlns:cx8="http://schemas.microsoft.com/office/drawing/2016/5/14/chartex" xmlns:mc="http://schemas.openxmlformats.org/markup-compatibility/2006" xmlns:aink="http://schemas.microsoft.com/office/drawing/2016/ink" xmlns:am3d="http://schemas.microsoft.com/office/drawing/2017/model3d" xmlns:o="urn:schemas-microsoft-com:office:office" xmlns:r="http://schemas.openxmlformats.org/officeDocument/2006/relationships" xmlns:m="http://schemas.openxmlformats.org/officeDocument/2006/math" xmlns:v="urn:schemas-microsoft-com:vml" xmlns:wp14="http://schemas.microsoft.com/office/word/2010/wordprocessingDrawing" xmlns:wp="http://schemas.openxmlformats.org/drawingml/2006/wordprocessingDrawing" xmlns:w10="urn:schemas-microsoft-com:office:word" xmlns:w="http://schemas.openxmlformats.org/wordprocessingml/2006/main" xmlns:w14="http://schemas.microsoft.com/office/word/2010/wordml" xmlns:w15="http://schemas.microsoft.com/office/word/2012/wordml" xmlns:w16cid="http://schemas.microsoft.com/office/word/2016/wordml/cid" xmlns:w16se="http://schemas.microsoft.com/office/word/2015/wordml/symex" xmlns:wpg="http://schemas.microsoft.com/office/word/2010/wordprocessingGroup" xmlns:wpi="http://schemas.microsoft.com/office/word/2010/wordprocessingInk" xmlns:wne="http://schemas.microsoft.com/office/word/2006/wordml" xmlns:wps="http://schemas.microsoft.com/office/word/2010/wordprocessingShape" mc:Ignorable="w14 w15 w16se w16cid wp14">
+<w:document xmlns:wpc="http://schemas.microsoft.com/office/word/2010/wordprocessingCanvas" xmlns:cx="http://schemas.microsoft.com/office/drawing/2014/chartex" xmlns:cx1="http://schemas.microsoft.com/office/drawing/2015/9/8/chartex" xmlns:cx2="http://schemas.microsoft.com/office/drawing/2015/10/21/chartex" xmlns:cx3="http://schemas.microsoft.com/office/drawing/2016/5/9/chartex" xmlns:cx4="http://schemas.microsoft.com/office/drawing/2016/5/10/chartex" xmlns:cx5="http://schemas.microsoft.com/office/drawing/2016/5/11/chartex" xmlns:cx6="http://schemas.microsoft.com/office/drawing/2016/5/12/chartex" xmlns:cx7="http://schemas.microsoft.com/office/drawing/2016/5/13/chartex" xmlns:cx8="http://schemas.microsoft.com/office/drawing/2016/5/14/chartex" xmlns:mc="http://schemas.openxmlformats.org/markup-compatibility/2006" xmlns:aink="http://schemas.microsoft.com/office/drawing/2016/ink" xmlns:am3d="http://schemas.microsoft.com/office/drawing/2017/model3d" xmlns:o="urn:schemas-microsoft-com:office:office" xmlns:r="http://schemas.openxmlformats.org/officeDocument/2006/relationships" xmlns:m="http://schemas.openxmlformats.org/officeDocument/2006/math" xmlns:v="urn:schemas-microsoft-com:vml" xmlns:wp14="http://schemas.microsoft.com/office/word/2010/wordprocessingDrawing" xmlns:wp="http://schemas.openxmlformats.org/drawingml/2006/wordprocessingDrawing" xmlns:w10="urn:schemas-microsoft-com:office:word" xmlns:w="http://schemas.openxmlformats.org/wordprocessingml/2006/main" xmlns:w14="http://schemas.microsoft.com/office/word/2010/wordml" xmlns:w15="http://schemas.microsoft.com/office/word/2012/wordml" xmlns:w16cex="http://schemas.microsoft.com/office/word/2018/wordml/cex" xmlns:w16cid="http://schemas.microsoft.com/office/word/2016/wordml/cid" xmlns:w16="http://schemas.microsoft.com/office/word/2018/wordml" xmlns:w16se="http://schemas.microsoft.com/office/word/2015/wordml/symex" xmlns:wpg="http://schemas.microsoft.com/office/word/2010/wordprocessingGroup" xmlns:wpi="http://schemas.microsoft.com/office/word/2010/wordprocessingInk" xmlns:wne="http://schemas.microsoft.com/office/word/2006/wordml" xmlns:wps="http://schemas.microsoft.com/office/word/2010/wordprocessingShape" mc:Ignorable="w14 w15 w16se w16cid w16 w16cex wp14">
   <w:body>
     <w:p>
       <w:pPr>
@@ -19,6 +19,12 @@
     <w:p/>
     <w:sdt>
       <w:sdtPr>
+        <w:rPr>
+          <w:rFonts w:asciiTheme="minorHAnsi" w:eastAsiaTheme="minorHAnsi" w:hAnsiTheme="minorHAnsi" w:cstheme="minorBidi"/>
+          <w:color w:val="auto"/>
+          <w:sz w:val="22"/>
+          <w:szCs w:val="22"/>
+        </w:rPr>
         <w:id w:val="203146596"/>
         <w:docPartObj>
           <w:docPartGallery w:val="Table of Contents"/>
@@ -27,13 +33,9 @@
       </w:sdtPr>
       <w:sdtEndPr>
         <w:rPr>
-          <w:rFonts w:asciiTheme="minorHAnsi" w:eastAsiaTheme="minorHAnsi" w:hAnsiTheme="minorHAnsi" w:cstheme="minorBidi"/>
           <w:b/>
           <w:bCs/>
           <w:noProof/>
-          <w:color w:val="auto"/>
-          <w:sz w:val="22"/>
-          <w:szCs w:val="22"/>
         </w:rPr>
       </w:sdtEndPr>
       <w:sdtContent>
@@ -913,6 +915,19 @@
     </w:p>
     <w:p>
       <w:pPr>
+        <w:rPr>
+          <w:sz w:val="24"/>
+        </w:rPr>
+      </w:pPr>
+      <w:r>
+        <w:rPr>
+          <w:sz w:val="24"/>
+        </w:rPr>
+        <w:t>(Only automate if the project will go into production or there is a need for repetition.)</w:t>
+      </w:r>
+    </w:p>
+    <w:p>
+      <w:pPr>
         <w:pStyle w:val="ListParagraph"/>
         <w:numPr>
           <w:ilvl w:val="0"/>
@@ -1046,6 +1061,7 @@
         <w:rPr>
           <w:sz w:val="24"/>
         </w:rPr>
+        <w:lastRenderedPageBreak/>
         <w:t>Get the data</w:t>
       </w:r>
     </w:p>
@@ -1064,7 +1080,6 @@
         <w:rPr>
           <w:sz w:val="24"/>
         </w:rPr>
-        <w:lastRenderedPageBreak/>
         <w:t>Convert the data to a format you can easily manipulate (without changing the data itself).</w:t>
       </w:r>
     </w:p>
@@ -1542,19 +1557,11 @@
           <w:sz w:val="24"/>
         </w:rPr>
       </w:pPr>
-      <w:proofErr w:type="gramStart"/>
-      <w:r>
-        <w:rPr>
-          <w:sz w:val="24"/>
-        </w:rPr>
-        <w:t>So</w:t>
-      </w:r>
-      <w:proofErr w:type="gramEnd"/>
-      <w:r>
-        <w:rPr>
-          <w:sz w:val="24"/>
-        </w:rPr>
-        <w:t xml:space="preserve"> you can easily prepare the data the next time you get a fresh dataset</w:t>
+      <w:r>
+        <w:rPr>
+          <w:sz w:val="24"/>
+        </w:rPr>
+        <w:t>So you can easily prepare the data the next time you get a fresh dataset</w:t>
       </w:r>
     </w:p>
     <w:p>
@@ -1568,19 +1575,11 @@
           <w:sz w:val="24"/>
         </w:rPr>
       </w:pPr>
-      <w:proofErr w:type="gramStart"/>
-      <w:r>
-        <w:rPr>
-          <w:sz w:val="24"/>
-        </w:rPr>
-        <w:t>So</w:t>
-      </w:r>
-      <w:proofErr w:type="gramEnd"/>
-      <w:r>
-        <w:rPr>
-          <w:sz w:val="24"/>
-        </w:rPr>
-        <w:t xml:space="preserve"> you can apply these transformations in future projects</w:t>
+      <w:r>
+        <w:rPr>
+          <w:sz w:val="24"/>
+        </w:rPr>
+        <w:t>So you can apply these transformations in future projects</w:t>
       </w:r>
     </w:p>
     <w:p>
@@ -1659,7 +1658,6 @@
         <w:rPr>
           <w:sz w:val="24"/>
         </w:rPr>
-        <w:lastRenderedPageBreak/>
         <w:t>Data cleaning</w:t>
       </w:r>
     </w:p>
@@ -2431,20 +2429,17 @@
     <w:p/>
     <w:p/>
     <w:p/>
-    <w:p>
-      <w:bookmarkStart w:id="7" w:name="_GoBack"/>
-      <w:bookmarkEnd w:id="7"/>
-    </w:p>
+    <w:p/>
     <w:p>
       <w:pPr>
         <w:pStyle w:val="Heading1"/>
       </w:pPr>
-      <w:bookmarkStart w:id="8" w:name="_Toc2780458"/>
+      <w:bookmarkStart w:id="7" w:name="_Toc2780458"/>
       <w:r>
         <w:lastRenderedPageBreak/>
         <w:t>Launch!</w:t>
       </w:r>
-      <w:bookmarkEnd w:id="8"/>
+      <w:bookmarkEnd w:id="7"/>
     </w:p>
     <w:p>
       <w:pPr>
@@ -2553,6 +2548,94 @@
         </w:rPr>
         <w:t>Retrain your models on a regular basis on fresh data (automate as much as possible).</w:t>
       </w:r>
+    </w:p>
+    <w:p>
+      <w:pPr>
+        <w:pStyle w:val="ListParagraph"/>
+        <w:numPr>
+          <w:ilvl w:val="0"/>
+          <w:numId w:val="15"/>
+        </w:numPr>
+        <w:rPr>
+          <w:sz w:val="24"/>
+        </w:rPr>
+      </w:pPr>
+      <w:r>
+        <w:rPr>
+          <w:sz w:val="24"/>
+        </w:rPr>
+        <w:t>If in production, automate as much as possible.</w:t>
+      </w:r>
+    </w:p>
+    <w:p>
+      <w:pPr>
+        <w:rPr>
+          <w:sz w:val="24"/>
+        </w:rPr>
+      </w:pPr>
+    </w:p>
+    <w:p>
+      <w:pPr>
+        <w:pStyle w:val="ListParagraph"/>
+        <w:numPr>
+          <w:ilvl w:val="0"/>
+          <w:numId w:val="27"/>
+        </w:numPr>
+        <w:rPr>
+          <w:sz w:val="24"/>
+        </w:rPr>
+      </w:pPr>
+      <w:r>
+        <w:rPr>
+          <w:sz w:val="24"/>
+        </w:rPr>
+        <w:t>For each step, break “features” (functions) into modules to allow easier automation.</w:t>
+      </w:r>
+    </w:p>
+    <w:p>
+      <w:pPr>
+        <w:pStyle w:val="ListParagraph"/>
+        <w:numPr>
+          <w:ilvl w:val="0"/>
+          <w:numId w:val="27"/>
+        </w:numPr>
+        <w:rPr>
+          <w:sz w:val="24"/>
+        </w:rPr>
+      </w:pPr>
+      <w:r>
+        <w:rPr>
+          <w:sz w:val="24"/>
+        </w:rPr>
+        <w:t>Consider writing custom Python libraries</w:t>
+      </w:r>
+    </w:p>
+    <w:p>
+      <w:pPr>
+        <w:pStyle w:val="ListParagraph"/>
+        <w:numPr>
+          <w:ilvl w:val="0"/>
+          <w:numId w:val="27"/>
+        </w:numPr>
+        <w:rPr>
+          <w:sz w:val="24"/>
+        </w:rPr>
+      </w:pPr>
+      <w:r>
+        <w:rPr>
+          <w:sz w:val="24"/>
+        </w:rPr>
+        <w:t>Build a project environment with a dependencies file</w:t>
+      </w:r>
+    </w:p>
+    <w:p>
+      <w:pPr>
+        <w:rPr>
+          <w:sz w:val="24"/>
+        </w:rPr>
+      </w:pPr>
+      <w:bookmarkStart w:id="8" w:name="_GoBack"/>
+      <w:bookmarkEnd w:id="8"/>
     </w:p>
     <w:sectPr>
       <w:pgSz w:w="11906" w:h="16838"/>
@@ -2565,7 +2648,7 @@
 </file>
 
 <file path=word/numbering.xml><?xml version="1.0" encoding="utf-8"?>
-<w:numbering xmlns:wpc="http://schemas.microsoft.com/office/word/2010/wordprocessingCanvas" xmlns:cx="http://schemas.microsoft.com/office/drawing/2014/chartex" xmlns:cx1="http://schemas.microsoft.com/office/drawing/2015/9/8/chartex" xmlns:cx2="http://schemas.microsoft.com/office/drawing/2015/10/21/chartex" xmlns:cx3="http://schemas.microsoft.com/office/drawing/2016/5/9/chartex" xmlns:cx4="http://schemas.microsoft.com/office/drawing/2016/5/10/chartex" xmlns:cx5="http://schemas.microsoft.com/office/drawing/2016/5/11/chartex" xmlns:cx6="http://schemas.microsoft.com/office/drawing/2016/5/12/chartex" xmlns:cx7="http://schemas.microsoft.com/office/drawing/2016/5/13/chartex" xmlns:cx8="http://schemas.microsoft.com/office/drawing/2016/5/14/chartex" xmlns:mc="http://schemas.openxmlformats.org/markup-compatibility/2006" xmlns:aink="http://schemas.microsoft.com/office/drawing/2016/ink" xmlns:am3d="http://schemas.microsoft.com/office/drawing/2017/model3d" xmlns:o="urn:schemas-microsoft-com:office:office" xmlns:r="http://schemas.openxmlformats.org/officeDocument/2006/relationships" xmlns:m="http://schemas.openxmlformats.org/officeDocument/2006/math" xmlns:v="urn:schemas-microsoft-com:vml" xmlns:wp14="http://schemas.microsoft.com/office/word/2010/wordprocessingDrawing" xmlns:wp="http://schemas.openxmlformats.org/drawingml/2006/wordprocessingDrawing" xmlns:w10="urn:schemas-microsoft-com:office:word" xmlns:w="http://schemas.openxmlformats.org/wordprocessingml/2006/main" xmlns:w14="http://schemas.microsoft.com/office/word/2010/wordml" xmlns:w15="http://schemas.microsoft.com/office/word/2012/wordml" xmlns:w16cid="http://schemas.microsoft.com/office/word/2016/wordml/cid" xmlns:w16se="http://schemas.microsoft.com/office/word/2015/wordml/symex" xmlns:wpg="http://schemas.microsoft.com/office/word/2010/wordprocessingGroup" xmlns:wpi="http://schemas.microsoft.com/office/word/2010/wordprocessingInk" xmlns:wne="http://schemas.microsoft.com/office/word/2006/wordml" xmlns:wps="http://schemas.microsoft.com/office/word/2010/wordprocessingShape" mc:Ignorable="w14 w15 w16se w16cid wp14">
+<w:numbering xmlns:wpc="http://schemas.microsoft.com/office/word/2010/wordprocessingCanvas" xmlns:cx="http://schemas.microsoft.com/office/drawing/2014/chartex" xmlns:cx1="http://schemas.microsoft.com/office/drawing/2015/9/8/chartex" xmlns:cx2="http://schemas.microsoft.com/office/drawing/2015/10/21/chartex" xmlns:cx3="http://schemas.microsoft.com/office/drawing/2016/5/9/chartex" xmlns:cx4="http://schemas.microsoft.com/office/drawing/2016/5/10/chartex" xmlns:cx5="http://schemas.microsoft.com/office/drawing/2016/5/11/chartex" xmlns:cx6="http://schemas.microsoft.com/office/drawing/2016/5/12/chartex" xmlns:cx7="http://schemas.microsoft.com/office/drawing/2016/5/13/chartex" xmlns:cx8="http://schemas.microsoft.com/office/drawing/2016/5/14/chartex" xmlns:mc="http://schemas.openxmlformats.org/markup-compatibility/2006" xmlns:aink="http://schemas.microsoft.com/office/drawing/2016/ink" xmlns:am3d="http://schemas.microsoft.com/office/drawing/2017/model3d" xmlns:o="urn:schemas-microsoft-com:office:office" xmlns:r="http://schemas.openxmlformats.org/officeDocument/2006/relationships" xmlns:m="http://schemas.openxmlformats.org/officeDocument/2006/math" xmlns:v="urn:schemas-microsoft-com:vml" xmlns:wp14="http://schemas.microsoft.com/office/word/2010/wordprocessingDrawing" xmlns:wp="http://schemas.openxmlformats.org/drawingml/2006/wordprocessingDrawing" xmlns:w10="urn:schemas-microsoft-com:office:word" xmlns:w="http://schemas.openxmlformats.org/wordprocessingml/2006/main" xmlns:w14="http://schemas.microsoft.com/office/word/2010/wordml" xmlns:w15="http://schemas.microsoft.com/office/word/2012/wordml" xmlns:w16cex="http://schemas.microsoft.com/office/word/2018/wordml/cex" xmlns:w16cid="http://schemas.microsoft.com/office/word/2016/wordml/cid" xmlns:w16="http://schemas.microsoft.com/office/word/2018/wordml" xmlns:w16se="http://schemas.microsoft.com/office/word/2015/wordml/symex" xmlns:wpg="http://schemas.microsoft.com/office/word/2010/wordprocessingGroup" xmlns:wpi="http://schemas.microsoft.com/office/word/2010/wordprocessingInk" xmlns:wne="http://schemas.microsoft.com/office/word/2006/wordml" xmlns:wps="http://schemas.microsoft.com/office/word/2010/wordprocessingShape" mc:Ignorable="w14 w15 w16se w16cid w16 w16cex wp14">
   <w:abstractNum w:abstractNumId="0" w15:restartNumberingAfterBreak="0">
     <w:nsid w:val="04F72CC7"/>
     <w:multiLevelType w:val="hybridMultilevel"/>
@@ -4137,6 +4220,118 @@
     </w:lvl>
   </w:abstractNum>
   <w:abstractNum w:abstractNumId="17" w15:restartNumberingAfterBreak="0">
+    <w:nsid w:val="4CE36BE2"/>
+    <w:multiLevelType w:val="hybridMultilevel"/>
+    <w:tmpl w:val="E674AE3A"/>
+    <w:lvl w:ilvl="0" w:tplc="50BEE6C6">
+      <w:numFmt w:val="bullet"/>
+      <w:lvlText w:val=""/>
+      <w:lvlJc w:val="left"/>
+      <w:pPr>
+        <w:ind w:left="720" w:hanging="360"/>
+      </w:pPr>
+      <w:rPr>
+        <w:rFonts w:ascii="Wingdings" w:eastAsiaTheme="minorHAnsi" w:hAnsi="Wingdings" w:cstheme="minorBidi" w:hint="default"/>
+      </w:rPr>
+    </w:lvl>
+    <w:lvl w:ilvl="1" w:tplc="04090003" w:tentative="1">
+      <w:start w:val="1"/>
+      <w:numFmt w:val="bullet"/>
+      <w:lvlText w:val="o"/>
+      <w:lvlJc w:val="left"/>
+      <w:pPr>
+        <w:ind w:left="1440" w:hanging="360"/>
+      </w:pPr>
+      <w:rPr>
+        <w:rFonts w:ascii="Courier New" w:hAnsi="Courier New" w:cs="Courier New" w:hint="default"/>
+      </w:rPr>
+    </w:lvl>
+    <w:lvl w:ilvl="2" w:tplc="04090005" w:tentative="1">
+      <w:start w:val="1"/>
+      <w:numFmt w:val="bullet"/>
+      <w:lvlText w:val=""/>
+      <w:lvlJc w:val="left"/>
+      <w:pPr>
+        <w:ind w:left="2160" w:hanging="360"/>
+      </w:pPr>
+      <w:rPr>
+        <w:rFonts w:ascii="Wingdings" w:hAnsi="Wingdings" w:hint="default"/>
+      </w:rPr>
+    </w:lvl>
+    <w:lvl w:ilvl="3" w:tplc="04090001" w:tentative="1">
+      <w:start w:val="1"/>
+      <w:numFmt w:val="bullet"/>
+      <w:lvlText w:val=""/>
+      <w:lvlJc w:val="left"/>
+      <w:pPr>
+        <w:ind w:left="2880" w:hanging="360"/>
+      </w:pPr>
+      <w:rPr>
+        <w:rFonts w:ascii="Symbol" w:hAnsi="Symbol" w:hint="default"/>
+      </w:rPr>
+    </w:lvl>
+    <w:lvl w:ilvl="4" w:tplc="04090003" w:tentative="1">
+      <w:start w:val="1"/>
+      <w:numFmt w:val="bullet"/>
+      <w:lvlText w:val="o"/>
+      <w:lvlJc w:val="left"/>
+      <w:pPr>
+        <w:ind w:left="3600" w:hanging="360"/>
+      </w:pPr>
+      <w:rPr>
+        <w:rFonts w:ascii="Courier New" w:hAnsi="Courier New" w:cs="Courier New" w:hint="default"/>
+      </w:rPr>
+    </w:lvl>
+    <w:lvl w:ilvl="5" w:tplc="04090005" w:tentative="1">
+      <w:start w:val="1"/>
+      <w:numFmt w:val="bullet"/>
+      <w:lvlText w:val=""/>
+      <w:lvlJc w:val="left"/>
+      <w:pPr>
+        <w:ind w:left="4320" w:hanging="360"/>
+      </w:pPr>
+      <w:rPr>
+        <w:rFonts w:ascii="Wingdings" w:hAnsi="Wingdings" w:hint="default"/>
+      </w:rPr>
+    </w:lvl>
+    <w:lvl w:ilvl="6" w:tplc="04090001" w:tentative="1">
+      <w:start w:val="1"/>
+      <w:numFmt w:val="bullet"/>
+      <w:lvlText w:val=""/>
+      <w:lvlJc w:val="left"/>
+      <w:pPr>
+        <w:ind w:left="5040" w:hanging="360"/>
+      </w:pPr>
+      <w:rPr>
+        <w:rFonts w:ascii="Symbol" w:hAnsi="Symbol" w:hint="default"/>
+      </w:rPr>
+    </w:lvl>
+    <w:lvl w:ilvl="7" w:tplc="04090003" w:tentative="1">
+      <w:start w:val="1"/>
+      <w:numFmt w:val="bullet"/>
+      <w:lvlText w:val="o"/>
+      <w:lvlJc w:val="left"/>
+      <w:pPr>
+        <w:ind w:left="5760" w:hanging="360"/>
+      </w:pPr>
+      <w:rPr>
+        <w:rFonts w:ascii="Courier New" w:hAnsi="Courier New" w:cs="Courier New" w:hint="default"/>
+      </w:rPr>
+    </w:lvl>
+    <w:lvl w:ilvl="8" w:tplc="04090005" w:tentative="1">
+      <w:start w:val="1"/>
+      <w:numFmt w:val="bullet"/>
+      <w:lvlText w:val=""/>
+      <w:lvlJc w:val="left"/>
+      <w:pPr>
+        <w:ind w:left="6480" w:hanging="360"/>
+      </w:pPr>
+      <w:rPr>
+        <w:rFonts w:ascii="Wingdings" w:hAnsi="Wingdings" w:hint="default"/>
+      </w:rPr>
+    </w:lvl>
+  </w:abstractNum>
+  <w:abstractNum w:abstractNumId="18" w15:restartNumberingAfterBreak="0">
     <w:nsid w:val="4E043CE8"/>
     <w:multiLevelType w:val="hybridMultilevel"/>
     <w:tmpl w:val="B6323634"/>
@@ -4225,7 +4420,7 @@
       </w:pPr>
     </w:lvl>
   </w:abstractNum>
-  <w:abstractNum w:abstractNumId="18" w15:restartNumberingAfterBreak="0">
+  <w:abstractNum w:abstractNumId="19" w15:restartNumberingAfterBreak="0">
     <w:nsid w:val="59637539"/>
     <w:multiLevelType w:val="hybridMultilevel"/>
     <w:tmpl w:val="50D8E1F2"/>
@@ -4314,7 +4509,7 @@
       </w:pPr>
     </w:lvl>
   </w:abstractNum>
-  <w:abstractNum w:abstractNumId="19" w15:restartNumberingAfterBreak="0">
+  <w:abstractNum w:abstractNumId="20" w15:restartNumberingAfterBreak="0">
     <w:nsid w:val="5A8C6DF4"/>
     <w:multiLevelType w:val="hybridMultilevel"/>
     <w:tmpl w:val="D9121BC2"/>
@@ -4406,7 +4601,7 @@
       </w:pPr>
     </w:lvl>
   </w:abstractNum>
-  <w:abstractNum w:abstractNumId="20" w15:restartNumberingAfterBreak="0">
+  <w:abstractNum w:abstractNumId="21" w15:restartNumberingAfterBreak="0">
     <w:nsid w:val="66A751A8"/>
     <w:multiLevelType w:val="multilevel"/>
     <w:tmpl w:val="040C001F"/>
@@ -4495,7 +4690,7 @@
       </w:pPr>
     </w:lvl>
   </w:abstractNum>
-  <w:abstractNum w:abstractNumId="21" w15:restartNumberingAfterBreak="0">
+  <w:abstractNum w:abstractNumId="22" w15:restartNumberingAfterBreak="0">
     <w:nsid w:val="6AB26DA8"/>
     <w:multiLevelType w:val="hybridMultilevel"/>
     <w:tmpl w:val="2FD68BC4"/>
@@ -4587,7 +4782,7 @@
       </w:pPr>
     </w:lvl>
   </w:abstractNum>
-  <w:abstractNum w:abstractNumId="22" w15:restartNumberingAfterBreak="0">
+  <w:abstractNum w:abstractNumId="23" w15:restartNumberingAfterBreak="0">
     <w:nsid w:val="6C2508E1"/>
     <w:multiLevelType w:val="hybridMultilevel"/>
     <w:tmpl w:val="CED2FFFA"/>
@@ -4674,7 +4869,7 @@
       </w:pPr>
     </w:lvl>
   </w:abstractNum>
-  <w:abstractNum w:abstractNumId="23" w15:restartNumberingAfterBreak="0">
+  <w:abstractNum w:abstractNumId="24" w15:restartNumberingAfterBreak="0">
     <w:nsid w:val="74984AE0"/>
     <w:multiLevelType w:val="hybridMultilevel"/>
     <w:tmpl w:val="821499F0"/>
@@ -4766,7 +4961,7 @@
       </w:pPr>
     </w:lvl>
   </w:abstractNum>
-  <w:abstractNum w:abstractNumId="24" w15:restartNumberingAfterBreak="0">
+  <w:abstractNum w:abstractNumId="25" w15:restartNumberingAfterBreak="0">
     <w:nsid w:val="7DA97EEB"/>
     <w:multiLevelType w:val="hybridMultilevel"/>
     <w:tmpl w:val="DC901A1A"/>
@@ -4855,7 +5050,7 @@
       </w:pPr>
     </w:lvl>
   </w:abstractNum>
-  <w:abstractNum w:abstractNumId="25" w15:restartNumberingAfterBreak="0">
+  <w:abstractNum w:abstractNumId="26" w15:restartNumberingAfterBreak="0">
     <w:nsid w:val="7F180F44"/>
     <w:multiLevelType w:val="hybridMultilevel"/>
     <w:tmpl w:val="C4BAB832"/>
@@ -4948,10 +5143,10 @@
     </w:lvl>
   </w:abstractNum>
   <w:num w:numId="1">
-    <w:abstractNumId w:val="17"/>
+    <w:abstractNumId w:val="18"/>
   </w:num>
   <w:num w:numId="2">
-    <w:abstractNumId w:val="20"/>
+    <w:abstractNumId w:val="21"/>
   </w:num>
   <w:num w:numId="3">
     <w:abstractNumId w:val="14"/>
@@ -4963,7 +5158,7 @@
     <w:abstractNumId w:val="5"/>
   </w:num>
   <w:num w:numId="6">
-    <w:abstractNumId w:val="18"/>
+    <w:abstractNumId w:val="19"/>
   </w:num>
   <w:num w:numId="7">
     <w:abstractNumId w:val="15"/>
@@ -4981,7 +5176,7 @@
     <w:abstractNumId w:val="12"/>
   </w:num>
   <w:num w:numId="12">
-    <w:abstractNumId w:val="24"/>
+    <w:abstractNumId w:val="25"/>
   </w:num>
   <w:num w:numId="13">
     <w:abstractNumId w:val="2"/>
@@ -4993,13 +5188,13 @@
     <w:abstractNumId w:val="6"/>
   </w:num>
   <w:num w:numId="16">
-    <w:abstractNumId w:val="23"/>
+    <w:abstractNumId w:val="24"/>
   </w:num>
   <w:num w:numId="17">
     <w:abstractNumId w:val="0"/>
   </w:num>
   <w:num w:numId="18">
-    <w:abstractNumId w:val="19"/>
+    <w:abstractNumId w:val="20"/>
   </w:num>
   <w:num w:numId="19">
     <w:abstractNumId w:val="4"/>
@@ -5014,22 +5209,25 @@
     <w:abstractNumId w:val="9"/>
   </w:num>
   <w:num w:numId="23">
-    <w:abstractNumId w:val="25"/>
+    <w:abstractNumId w:val="26"/>
   </w:num>
   <w:num w:numId="24">
-    <w:abstractNumId w:val="21"/>
+    <w:abstractNumId w:val="22"/>
   </w:num>
   <w:num w:numId="25">
     <w:abstractNumId w:val="16"/>
   </w:num>
   <w:num w:numId="26">
-    <w:abstractNumId w:val="22"/>
+    <w:abstractNumId w:val="23"/>
+  </w:num>
+  <w:num w:numId="27">
+    <w:abstractNumId w:val="17"/>
   </w:num>
 </w:numbering>
 </file>
 
 <file path=word/styles.xml><?xml version="1.0" encoding="utf-8"?>
-<w:styles xmlns:mc="http://schemas.openxmlformats.org/markup-compatibility/2006" xmlns:r="http://schemas.openxmlformats.org/officeDocument/2006/relationships" xmlns:w="http://schemas.openxmlformats.org/wordprocessingml/2006/main" xmlns:w14="http://schemas.microsoft.com/office/word/2010/wordml" xmlns:w15="http://schemas.microsoft.com/office/word/2012/wordml" xmlns:w16cid="http://schemas.microsoft.com/office/word/2016/wordml/cid" xmlns:w16se="http://schemas.microsoft.com/office/word/2015/wordml/symex" mc:Ignorable="w14 w15 w16se w16cid">
+<w:styles xmlns:mc="http://schemas.openxmlformats.org/markup-compatibility/2006" xmlns:r="http://schemas.openxmlformats.org/officeDocument/2006/relationships" xmlns:w="http://schemas.openxmlformats.org/wordprocessingml/2006/main" xmlns:w14="http://schemas.microsoft.com/office/word/2010/wordml" xmlns:w15="http://schemas.microsoft.com/office/word/2012/wordml" xmlns:w16cex="http://schemas.microsoft.com/office/word/2018/wordml/cex" xmlns:w16cid="http://schemas.microsoft.com/office/word/2016/wordml/cid" xmlns:w16="http://schemas.microsoft.com/office/word/2018/wordml" xmlns:w16se="http://schemas.microsoft.com/office/word/2015/wordml/symex" mc:Ignorable="w14 w15 w16se w16cid w16 w16cex">
   <w:docDefaults>
     <w:rPrDefault>
       <w:rPr>
@@ -5045,7 +5243,7 @@
       </w:pPr>
     </w:pPrDefault>
   </w:docDefaults>
-  <w:latentStyles w:defLockedState="0" w:defUIPriority="99" w:defSemiHidden="0" w:defUnhideWhenUsed="0" w:defQFormat="0" w:count="375">
+  <w:latentStyles w:defLockedState="0" w:defUIPriority="99" w:defSemiHidden="0" w:defUnhideWhenUsed="0" w:defQFormat="0" w:count="376">
     <w:lsdException w:name="Normal" w:uiPriority="0" w:qFormat="1"/>
     <w:lsdException w:name="heading 1" w:uiPriority="9" w:qFormat="1"/>
     <w:lsdException w:name="heading 2" w:semiHidden="1" w:uiPriority="9" w:unhideWhenUsed="1" w:qFormat="1"/>
@@ -5151,7 +5349,6 @@
     <w:lsdException w:name="HTML Sample" w:semiHidden="1" w:unhideWhenUsed="1"/>
     <w:lsdException w:name="HTML Typewriter" w:semiHidden="1" w:unhideWhenUsed="1"/>
     <w:lsdException w:name="HTML Variable" w:semiHidden="1" w:unhideWhenUsed="1"/>
-    <w:lsdException w:name="Normal Table" w:semiHidden="1" w:unhideWhenUsed="1"/>
     <w:lsdException w:name="annotation subject" w:semiHidden="1" w:unhideWhenUsed="1"/>
     <w:lsdException w:name="No List" w:semiHidden="1" w:unhideWhenUsed="1"/>
     <w:lsdException w:name="Outline List 1" w:semiHidden="1" w:unhideWhenUsed="1"/>
@@ -5198,10 +5395,8 @@
     <w:lsdException w:name="Table Subtle 2" w:semiHidden="1" w:unhideWhenUsed="1"/>
     <w:lsdException w:name="Table Web 1" w:semiHidden="1" w:unhideWhenUsed="1"/>
     <w:lsdException w:name="Table Web 2" w:semiHidden="1" w:unhideWhenUsed="1"/>
-    <w:lsdException w:name="Table Web 3" w:semiHidden="1" w:unhideWhenUsed="1"/>
     <w:lsdException w:name="Balloon Text" w:semiHidden="1" w:unhideWhenUsed="1"/>
     <w:lsdException w:name="Table Grid" w:uiPriority="39"/>
-    <w:lsdException w:name="Table Theme" w:semiHidden="1" w:unhideWhenUsed="1"/>
     <w:lsdException w:name="Placeholder Text" w:semiHidden="1"/>
     <w:lsdException w:name="No Spacing" w:uiPriority="1" w:qFormat="1"/>
     <w:lsdException w:name="Light Shading" w:uiPriority="60"/>
@@ -5421,6 +5616,7 @@
     <w:lsdException w:name="Smart Hyperlink" w:semiHidden="1" w:unhideWhenUsed="1"/>
     <w:lsdException w:name="Hashtag" w:semiHidden="1" w:unhideWhenUsed="1"/>
     <w:lsdException w:name="Unresolved Mention" w:semiHidden="1" w:unhideWhenUsed="1"/>
+    <w:lsdException w:name="Smart Link" w:semiHidden="1" w:unhideWhenUsed="1"/>
   </w:latentStyles>
   <w:style w:type="paragraph" w:default="1" w:styleId="Normal">
     <w:name w:val="Normal"/>
@@ -5824,7 +6020,7 @@
 </file>
 
 <file path=customXml/itemProps1.xml><?xml version="1.0" encoding="utf-8"?>
-<ds:datastoreItem xmlns:ds="http://schemas.openxmlformats.org/officeDocument/2006/customXml" ds:itemID="{44EA85A2-3A16-44B2-BE80-50B61F90B78E}">
+<ds:datastoreItem xmlns:ds="http://schemas.openxmlformats.org/officeDocument/2006/customXml" ds:itemID="{E2C68758-05AB-4346-A05B-4F282A1F5297}">
   <ds:schemaRefs>
     <ds:schemaRef ds:uri="http://schemas.openxmlformats.org/officeDocument/2006/bibliography"/>
   </ds:schemaRefs>

</xml_diff>